<commit_message>
Update CV (2024-3-13) and tenure letter info Word file.
</commit_message>
<xml_diff>
--- a/static/uploads/tenure/Nghiem-tenure-letter-info.docx
+++ b/static/uploads/tenure/Nghiem-tenure-letter-info.docx
@@ -1005,11 +1005,58 @@
         </w:rPr>
         <w:t>.</w:t>
       </w:r>
-      <w:r>
-        <w:rPr>
-          <w:color w:val="000000" w:themeColor="text1"/>
-        </w:rPr>
-        <w:t xml:space="preserve"> </w:t>
+    </w:p>
+    <w:p>
+      <w:pPr>
+        <w:numPr>
+          <w:ilvl w:val="0"/>
+          <w:numId w:val="2"/>
+        </w:numPr>
+        <w:rPr>
+          <w:color w:val="000000" w:themeColor="text1"/>
+        </w:rPr>
+      </w:pPr>
+      <w:r>
+        <w:rPr>
+          <w:color w:val="000000" w:themeColor="text1"/>
+        </w:rPr>
+        <w:t>Since joining NAU, h</w:t>
+      </w:r>
+      <w:r>
+        <w:rPr>
+          <w:color w:val="000000" w:themeColor="text1"/>
+        </w:rPr>
+        <w:t xml:space="preserve">e has submitted </w:t>
+      </w:r>
+      <w:r>
+        <w:rPr>
+          <w:color w:val="000000" w:themeColor="text1"/>
+        </w:rPr>
+        <w:t>39 proposals</w:t>
+      </w:r>
+      <w:r>
+        <w:rPr>
+          <w:color w:val="000000" w:themeColor="text1"/>
+        </w:rPr>
+        <w:t>, out of which 14 were funded</w:t>
+      </w:r>
+      <w:r>
+        <w:rPr>
+          <w:color w:val="000000" w:themeColor="text1"/>
+        </w:rPr>
+        <w:t xml:space="preserve"> and </w:t>
+      </w:r>
+      <w:r>
+        <w:rPr>
+          <w:color w:val="000000" w:themeColor="text1"/>
+        </w:rPr>
+        <w:t>two are pending</w:t>
+      </w:r>
+      <w:r>
+        <w:rPr>
+          <w:color w:val="000000" w:themeColor="text1"/>
+        </w:rPr>
+        <w:t xml:space="preserve">. </w:t>
       </w:r>
       <w:r>
         <w:t xml:space="preserve">Impressively, </w:t>

</xml_diff>